<commit_message>
Update template and wordcount extensions
</commit_message>
<xml_diff>
--- a/manuscript/_extensions/andrewheiss/hikmah-manuscript/styles/reference.docx
+++ b/manuscript/_extensions/andrewheiss/hikmah-manuscript/styles/reference.docx
@@ -1,6 +1,6 @@
 
 <file path=word/document.xml><?xml version="1.0" encoding="utf-8"?>
-<w:document xmlns:wpc="http://schemas.microsoft.com/office/word/2010/wordprocessingCanvas" xmlns:cx="http://schemas.microsoft.com/office/drawing/2014/chartex" xmlns:cx1="http://schemas.microsoft.com/office/drawing/2015/9/8/chartex" xmlns:cx2="http://schemas.microsoft.com/office/drawing/2015/10/21/chartex" xmlns:cx3="http://schemas.microsoft.com/office/drawing/2016/5/9/chartex" xmlns:cx4="http://schemas.microsoft.com/office/drawing/2016/5/10/chartex" xmlns:cx5="http://schemas.microsoft.com/office/drawing/2016/5/11/chartex" xmlns:cx6="http://schemas.microsoft.com/office/drawing/2016/5/12/chartex" xmlns:cx7="http://schemas.microsoft.com/office/drawing/2016/5/13/chartex" xmlns:cx8="http://schemas.microsoft.com/office/drawing/2016/5/14/chartex" xmlns:mc="http://schemas.openxmlformats.org/markup-compatibility/2006" xmlns:aink="http://schemas.microsoft.com/office/drawing/2016/ink" xmlns:am3d="http://schemas.microsoft.com/office/drawing/2017/model3d" xmlns:o="urn:schemas-microsoft-com:office:office" xmlns:oel="http://schemas.microsoft.com/office/2019/extlst" xmlns:r="http://schemas.openxmlformats.org/officeDocument/2006/relationships" xmlns:m="http://schemas.openxmlformats.org/officeDocument/2006/math" xmlns:v="urn:schemas-microsoft-com:vml" xmlns:wp14="http://schemas.microsoft.com/office/word/2010/wordprocessingDrawing" xmlns:wp="http://schemas.openxmlformats.org/drawingml/2006/wordprocessingDrawing" xmlns:w10="urn:schemas-microsoft-com:office:word" xmlns:w="http://schemas.openxmlformats.org/wordprocessingml/2006/main" xmlns:w14="http://schemas.microsoft.com/office/word/2010/wordml" xmlns:w15="http://schemas.microsoft.com/office/word/2012/wordml" xmlns:w16cex="http://schemas.microsoft.com/office/word/2018/wordml/cex" xmlns:w16cid="http://schemas.microsoft.com/office/word/2016/wordml/cid" xmlns:w16="http://schemas.microsoft.com/office/word/2018/wordml" xmlns:w16sdtdh="http://schemas.microsoft.com/office/word/2020/wordml/sdtdatahash" xmlns:w16se="http://schemas.microsoft.com/office/word/2015/wordml/symex" xmlns:wpg="http://schemas.microsoft.com/office/word/2010/wordprocessingGroup" xmlns:wpi="http://schemas.microsoft.com/office/word/2010/wordprocessingInk" xmlns:wne="http://schemas.microsoft.com/office/word/2006/wordml" xmlns:wps="http://schemas.microsoft.com/office/word/2010/wordprocessingShape" mc:Ignorable="w14 w15 w16se w16cid w16 w16cex w16sdtdh wp14">
+<w:document xmlns:wpc="http://schemas.microsoft.com/office/word/2010/wordprocessingCanvas" xmlns:cx="http://schemas.microsoft.com/office/drawing/2014/chartex" xmlns:cx1="http://schemas.microsoft.com/office/drawing/2015/9/8/chartex" xmlns:cx2="http://schemas.microsoft.com/office/drawing/2015/10/21/chartex" xmlns:cx3="http://schemas.microsoft.com/office/drawing/2016/5/9/chartex" xmlns:cx4="http://schemas.microsoft.com/office/drawing/2016/5/10/chartex" xmlns:cx5="http://schemas.microsoft.com/office/drawing/2016/5/11/chartex" xmlns:cx6="http://schemas.microsoft.com/office/drawing/2016/5/12/chartex" xmlns:cx7="http://schemas.microsoft.com/office/drawing/2016/5/13/chartex" xmlns:cx8="http://schemas.microsoft.com/office/drawing/2016/5/14/chartex" xmlns:mc="http://schemas.openxmlformats.org/markup-compatibility/2006" xmlns:aink="http://schemas.microsoft.com/office/drawing/2016/ink" xmlns:am3d="http://schemas.microsoft.com/office/drawing/2017/model3d" xmlns:o="urn:schemas-microsoft-com:office:office" xmlns:oel="http://schemas.microsoft.com/office/2019/extlst" xmlns:r="http://schemas.openxmlformats.org/officeDocument/2006/relationships" xmlns:m="http://schemas.openxmlformats.org/officeDocument/2006/math" xmlns:v="urn:schemas-microsoft-com:vml" xmlns:wp14="http://schemas.microsoft.com/office/word/2010/wordprocessingDrawing" xmlns:wp="http://schemas.openxmlformats.org/drawingml/2006/wordprocessingDrawing" xmlns:w10="urn:schemas-microsoft-com:office:word" xmlns:w="http://schemas.openxmlformats.org/wordprocessingml/2006/main" xmlns:w14="http://schemas.microsoft.com/office/word/2010/wordml" xmlns:w15="http://schemas.microsoft.com/office/word/2012/wordml" xmlns:w16cex="http://schemas.microsoft.com/office/word/2018/wordml/cex" xmlns:w16cid="http://schemas.microsoft.com/office/word/2016/wordml/cid" xmlns:w16="http://schemas.microsoft.com/office/word/2018/wordml" xmlns:w16du="http://schemas.microsoft.com/office/word/2023/wordml/word16du" xmlns:w16sdtdh="http://schemas.microsoft.com/office/word/2020/wordml/sdtdatahash" xmlns:w16se="http://schemas.microsoft.com/office/word/2015/wordml/symex" xmlns:wpg="http://schemas.microsoft.com/office/word/2010/wordprocessingGroup" xmlns:wpi="http://schemas.microsoft.com/office/word/2010/wordprocessingInk" xmlns:wne="http://schemas.microsoft.com/office/word/2006/wordml" xmlns:wps="http://schemas.microsoft.com/office/word/2010/wordprocessingShape" mc:Ignorable="w14 w15 w16se w16cid w16 w16cex w16sdtdh w16du wp14">
   <w:body>
     <w:p>
       <w:pPr>
@@ -151,10 +151,21 @@
         <w:rPr>
           <w:rStyle w:val="VerbatimChar"/>
         </w:rPr>
-        <w:t xml:space="preserve"> Verbatim Char </w:t>
-      </w:r>
-      <w:r>
-        <w:t xml:space="preserve"> .    </w:t>
+        <w:t xml:space="preserve"> Verbatim </w:t>
+      </w:r>
+      <w:proofErr w:type="gramStart"/>
+      <w:r>
+        <w:rPr>
+          <w:rStyle w:val="VerbatimChar"/>
+        </w:rPr>
+        <w:t xml:space="preserve">Char </w:t>
+      </w:r>
+      <w:r>
+        <w:t xml:space="preserve"> .</w:t>
+      </w:r>
+      <w:proofErr w:type="gramEnd"/>
+      <w:r>
+        <w:t xml:space="preserve">    </w:t>
       </w:r>
       <w:hyperlink r:id="rId7">
         <w:r>
@@ -187,7 +198,6 @@
         <w:pStyle w:val="TableCaption"/>
       </w:pPr>
       <w:r>
-        <w:lastRenderedPageBreak/>
         <w:t xml:space="preserve"> Table caption. </w:t>
       </w:r>
     </w:p>
@@ -214,7 +224,11 @@
               <w:pStyle w:val="Compact"/>
             </w:pPr>
             <w:r>
-              <w:t xml:space="preserve"> Table </w:t>
+              <w:t xml:space="preserve"> </w:t>
+            </w:r>
+            <w:r>
+              <w:lastRenderedPageBreak/>
+              <w:t xml:space="preserve">Table </w:t>
             </w:r>
           </w:p>
         </w:tc>
@@ -227,7 +241,12 @@
               <w:pStyle w:val="Compact"/>
             </w:pPr>
             <w:r>
-              <w:t xml:space="preserve"> Table </w:t>
+              <w:lastRenderedPageBreak/>
+              <w:t xml:space="preserve"> </w:t>
+            </w:r>
+            <w:r>
+              <w:lastRenderedPageBreak/>
+              <w:t xml:space="preserve">Table </w:t>
             </w:r>
           </w:p>
         </w:tc>
@@ -242,6 +261,7 @@
               <w:pStyle w:val="Compact"/>
             </w:pPr>
             <w:r>
+              <w:lastRenderedPageBreak/>
               <w:t xml:space="preserve"> 1 </w:t>
             </w:r>
           </w:p>
@@ -274,7 +294,15 @@
         <w:pStyle w:val="DefinitionTerm"/>
       </w:pPr>
       <w:r>
-        <w:t xml:space="preserve"> DefinitionTerm </w:t>
+        <w:t xml:space="preserve"> </w:t>
+      </w:r>
+      <w:proofErr w:type="spellStart"/>
+      <w:r>
+        <w:t>DefinitionTerm</w:t>
+      </w:r>
+      <w:proofErr w:type="spellEnd"/>
+      <w:r>
+        <w:t xml:space="preserve"> </w:t>
       </w:r>
     </w:p>
     <w:p>
@@ -290,7 +318,15 @@
         <w:pStyle w:val="DefinitionTerm"/>
       </w:pPr>
       <w:r>
-        <w:t xml:space="preserve"> DefinitionTerm </w:t>
+        <w:t xml:space="preserve"> </w:t>
+      </w:r>
+      <w:proofErr w:type="spellStart"/>
+      <w:r>
+        <w:t>DefinitionTerm</w:t>
+      </w:r>
+      <w:proofErr w:type="spellEnd"/>
+      <w:r>
+        <w:t xml:space="preserve"> </w:t>
       </w:r>
     </w:p>
     <w:p>
@@ -305,8 +341,77 @@
       <w:pPr>
         <w:pStyle w:val="FirstParagraph"/>
       </w:pPr>
-      <w:r>
-        <w:t>occaecat cupidatat non proident, sunt in culpa qui officia deserunt mollit anim id est laborum.</w:t>
+      <w:proofErr w:type="spellStart"/>
+      <w:r>
+        <w:t>occaecat</w:t>
+      </w:r>
+      <w:proofErr w:type="spellEnd"/>
+      <w:r>
+        <w:t xml:space="preserve"> </w:t>
+      </w:r>
+      <w:proofErr w:type="spellStart"/>
+      <w:r>
+        <w:t>cupidatat</w:t>
+      </w:r>
+      <w:proofErr w:type="spellEnd"/>
+      <w:r>
+        <w:t xml:space="preserve"> non </w:t>
+      </w:r>
+      <w:proofErr w:type="spellStart"/>
+      <w:r>
+        <w:t>proident</w:t>
+      </w:r>
+      <w:proofErr w:type="spellEnd"/>
+      <w:r>
+        <w:t xml:space="preserve">, sunt in culpa qui </w:t>
+      </w:r>
+      <w:proofErr w:type="spellStart"/>
+      <w:r>
+        <w:t>officia</w:t>
+      </w:r>
+      <w:proofErr w:type="spellEnd"/>
+      <w:r>
+        <w:t xml:space="preserve"> </w:t>
+      </w:r>
+      <w:proofErr w:type="spellStart"/>
+      <w:r>
+        <w:t>deserunt</w:t>
+      </w:r>
+      <w:proofErr w:type="spellEnd"/>
+      <w:r>
+        <w:t xml:space="preserve"> </w:t>
+      </w:r>
+      <w:proofErr w:type="spellStart"/>
+      <w:r>
+        <w:t>mollit</w:t>
+      </w:r>
+      <w:proofErr w:type="spellEnd"/>
+      <w:r>
+        <w:t xml:space="preserve"> </w:t>
+      </w:r>
+      <w:proofErr w:type="spellStart"/>
+      <w:r>
+        <w:t>anim</w:t>
+      </w:r>
+      <w:proofErr w:type="spellEnd"/>
+      <w:r>
+        <w:t xml:space="preserve"> id </w:t>
+      </w:r>
+      <w:proofErr w:type="spellStart"/>
+      <w:r>
+        <w:t>est</w:t>
+      </w:r>
+      <w:proofErr w:type="spellEnd"/>
+      <w:r>
+        <w:t xml:space="preserve"> </w:t>
+      </w:r>
+      <w:proofErr w:type="spellStart"/>
+      <w:r>
+        <w:t>laborum</w:t>
+      </w:r>
+      <w:proofErr w:type="spellEnd"/>
+      <w:r>
+        <w:t>.</w:t>
       </w:r>
     </w:p>
     <w:p>
@@ -334,16 +439,44 @@
         <w:rPr>
           <w:rStyle w:val="VerbatimChar"/>
         </w:rPr>
-        <w:t xml:space="preserve">##      speed           dist       </w:t>
-      </w:r>
-      <w:r>
-        <w:br/>
-      </w:r>
+        <w:t xml:space="preserve">##      speed           </w:t>
+      </w:r>
+      <w:proofErr w:type="spellStart"/>
       <w:r>
         <w:rPr>
           <w:rStyle w:val="VerbatimChar"/>
         </w:rPr>
-        <w:t xml:space="preserve">##  Min.   : 4.0   Min.   :  2.00  </w:t>
+        <w:t>dist</w:t>
+      </w:r>
+      <w:proofErr w:type="spellEnd"/>
+      <w:r>
+        <w:rPr>
+          <w:rStyle w:val="VerbatimChar"/>
+        </w:rPr>
+        <w:t xml:space="preserve">       </w:t>
+      </w:r>
+      <w:r>
+        <w:br/>
+      </w:r>
+      <w:r>
+        <w:rPr>
+          <w:rStyle w:val="VerbatimChar"/>
+        </w:rPr>
+        <w:t>#</w:t>
+      </w:r>
+      <w:proofErr w:type="gramStart"/>
+      <w:r>
+        <w:rPr>
+          <w:rStyle w:val="VerbatimChar"/>
+        </w:rPr>
+        <w:t>#  Min.</w:t>
+      </w:r>
+      <w:proofErr w:type="gramEnd"/>
+      <w:r>
+        <w:rPr>
+          <w:rStyle w:val="VerbatimChar"/>
+        </w:rPr>
+        <w:t xml:space="preserve">   : 4.0   Min.   :  2.00  </w:t>
       </w:r>
       <w:r>
         <w:br/>
@@ -398,11 +531,27 @@
       <w:r>
         <w:t xml:space="preserve">Here’s another </w:t>
       </w:r>
+      <w:proofErr w:type="spellStart"/>
+      <w:proofErr w:type="gramStart"/>
       <w:r>
         <w:rPr>
           <w:rStyle w:val="VerbatimChar"/>
         </w:rPr>
-        <w:t>lm()</w:t>
+        <w:t>lm</w:t>
+      </w:r>
+      <w:proofErr w:type="spellEnd"/>
+      <w:r>
+        <w:rPr>
+          <w:rStyle w:val="VerbatimChar"/>
+        </w:rPr>
+        <w:t>(</w:t>
+      </w:r>
+      <w:proofErr w:type="gramEnd"/>
+      <w:r>
+        <w:rPr>
+          <w:rStyle w:val="VerbatimChar"/>
+        </w:rPr>
+        <w:t>)</w:t>
       </w:r>
       <w:r>
         <w:t xml:space="preserve"> paragraph</w:t>
@@ -423,7 +572,7 @@
 </file>
 
 <file path=word/endnotes.xml><?xml version="1.0" encoding="utf-8"?>
-<w:endnotes xmlns:wpc="http://schemas.microsoft.com/office/word/2010/wordprocessingCanvas" xmlns:cx="http://schemas.microsoft.com/office/drawing/2014/chartex" xmlns:cx1="http://schemas.microsoft.com/office/drawing/2015/9/8/chartex" xmlns:cx2="http://schemas.microsoft.com/office/drawing/2015/10/21/chartex" xmlns:cx3="http://schemas.microsoft.com/office/drawing/2016/5/9/chartex" xmlns:cx4="http://schemas.microsoft.com/office/drawing/2016/5/10/chartex" xmlns:cx5="http://schemas.microsoft.com/office/drawing/2016/5/11/chartex" xmlns:cx6="http://schemas.microsoft.com/office/drawing/2016/5/12/chartex" xmlns:cx7="http://schemas.microsoft.com/office/drawing/2016/5/13/chartex" xmlns:cx8="http://schemas.microsoft.com/office/drawing/2016/5/14/chartex" xmlns:mc="http://schemas.openxmlformats.org/markup-compatibility/2006" xmlns:aink="http://schemas.microsoft.com/office/drawing/2016/ink" xmlns:am3d="http://schemas.microsoft.com/office/drawing/2017/model3d" xmlns:o="urn:schemas-microsoft-com:office:office" xmlns:oel="http://schemas.microsoft.com/office/2019/extlst" xmlns:r="http://schemas.openxmlformats.org/officeDocument/2006/relationships" xmlns:m="http://schemas.openxmlformats.org/officeDocument/2006/math" xmlns:v="urn:schemas-microsoft-com:vml" xmlns:wp14="http://schemas.microsoft.com/office/word/2010/wordprocessingDrawing" xmlns:wp="http://schemas.openxmlformats.org/drawingml/2006/wordprocessingDrawing" xmlns:w10="urn:schemas-microsoft-com:office:word" xmlns:w="http://schemas.openxmlformats.org/wordprocessingml/2006/main" xmlns:w14="http://schemas.microsoft.com/office/word/2010/wordml" xmlns:w15="http://schemas.microsoft.com/office/word/2012/wordml" xmlns:w16cex="http://schemas.microsoft.com/office/word/2018/wordml/cex" xmlns:w16cid="http://schemas.microsoft.com/office/word/2016/wordml/cid" xmlns:w16="http://schemas.microsoft.com/office/word/2018/wordml" xmlns:w16sdtdh="http://schemas.microsoft.com/office/word/2020/wordml/sdtdatahash" xmlns:w16se="http://schemas.microsoft.com/office/word/2015/wordml/symex" xmlns:wpg="http://schemas.microsoft.com/office/word/2010/wordprocessingGroup" xmlns:wpi="http://schemas.microsoft.com/office/word/2010/wordprocessingInk" xmlns:wne="http://schemas.microsoft.com/office/word/2006/wordml" xmlns:wps="http://schemas.microsoft.com/office/word/2010/wordprocessingShape" mc:Ignorable="w14 w15 w16se w16cid w16 w16cex w16sdtdh wp14">
+<w:endnotes xmlns:wpc="http://schemas.microsoft.com/office/word/2010/wordprocessingCanvas" xmlns:cx="http://schemas.microsoft.com/office/drawing/2014/chartex" xmlns:cx1="http://schemas.microsoft.com/office/drawing/2015/9/8/chartex" xmlns:cx2="http://schemas.microsoft.com/office/drawing/2015/10/21/chartex" xmlns:cx3="http://schemas.microsoft.com/office/drawing/2016/5/9/chartex" xmlns:cx4="http://schemas.microsoft.com/office/drawing/2016/5/10/chartex" xmlns:cx5="http://schemas.microsoft.com/office/drawing/2016/5/11/chartex" xmlns:cx6="http://schemas.microsoft.com/office/drawing/2016/5/12/chartex" xmlns:cx7="http://schemas.microsoft.com/office/drawing/2016/5/13/chartex" xmlns:cx8="http://schemas.microsoft.com/office/drawing/2016/5/14/chartex" xmlns:mc="http://schemas.openxmlformats.org/markup-compatibility/2006" xmlns:aink="http://schemas.microsoft.com/office/drawing/2016/ink" xmlns:am3d="http://schemas.microsoft.com/office/drawing/2017/model3d" xmlns:o="urn:schemas-microsoft-com:office:office" xmlns:oel="http://schemas.microsoft.com/office/2019/extlst" xmlns:r="http://schemas.openxmlformats.org/officeDocument/2006/relationships" xmlns:m="http://schemas.openxmlformats.org/officeDocument/2006/math" xmlns:v="urn:schemas-microsoft-com:vml" xmlns:wp14="http://schemas.microsoft.com/office/word/2010/wordprocessingDrawing" xmlns:wp="http://schemas.openxmlformats.org/drawingml/2006/wordprocessingDrawing" xmlns:w10="urn:schemas-microsoft-com:office:word" xmlns:w="http://schemas.openxmlformats.org/wordprocessingml/2006/main" xmlns:w14="http://schemas.microsoft.com/office/word/2010/wordml" xmlns:w15="http://schemas.microsoft.com/office/word/2012/wordml" xmlns:w16cex="http://schemas.microsoft.com/office/word/2018/wordml/cex" xmlns:w16cid="http://schemas.microsoft.com/office/word/2016/wordml/cid" xmlns:w16="http://schemas.microsoft.com/office/word/2018/wordml" xmlns:w16du="http://schemas.microsoft.com/office/word/2023/wordml/word16du" xmlns:w16sdtdh="http://schemas.microsoft.com/office/word/2020/wordml/sdtdatahash" xmlns:w16se="http://schemas.microsoft.com/office/word/2015/wordml/symex" xmlns:wpg="http://schemas.microsoft.com/office/word/2010/wordprocessingGroup" xmlns:wpi="http://schemas.microsoft.com/office/word/2010/wordprocessingInk" xmlns:wne="http://schemas.microsoft.com/office/word/2006/wordml" xmlns:wps="http://schemas.microsoft.com/office/word/2010/wordprocessingShape" mc:Ignorable="w14 w15 w16se w16cid w16 w16cex w16sdtdh w16du wp14">
   <w:endnote w:type="separator" w:id="-1">
     <w:p>
       <w:pPr>
@@ -448,7 +597,7 @@
 </file>
 
 <file path=word/footnotes.xml><?xml version="1.0" encoding="utf-8"?>
-<w:footnotes xmlns:wpc="http://schemas.microsoft.com/office/word/2010/wordprocessingCanvas" xmlns:cx="http://schemas.microsoft.com/office/drawing/2014/chartex" xmlns:cx1="http://schemas.microsoft.com/office/drawing/2015/9/8/chartex" xmlns:cx2="http://schemas.microsoft.com/office/drawing/2015/10/21/chartex" xmlns:cx3="http://schemas.microsoft.com/office/drawing/2016/5/9/chartex" xmlns:cx4="http://schemas.microsoft.com/office/drawing/2016/5/10/chartex" xmlns:cx5="http://schemas.microsoft.com/office/drawing/2016/5/11/chartex" xmlns:cx6="http://schemas.microsoft.com/office/drawing/2016/5/12/chartex" xmlns:cx7="http://schemas.microsoft.com/office/drawing/2016/5/13/chartex" xmlns:cx8="http://schemas.microsoft.com/office/drawing/2016/5/14/chartex" xmlns:mc="http://schemas.openxmlformats.org/markup-compatibility/2006" xmlns:aink="http://schemas.microsoft.com/office/drawing/2016/ink" xmlns:am3d="http://schemas.microsoft.com/office/drawing/2017/model3d" xmlns:o="urn:schemas-microsoft-com:office:office" xmlns:oel="http://schemas.microsoft.com/office/2019/extlst" xmlns:r="http://schemas.openxmlformats.org/officeDocument/2006/relationships" xmlns:m="http://schemas.openxmlformats.org/officeDocument/2006/math" xmlns:v="urn:schemas-microsoft-com:vml" xmlns:wp14="http://schemas.microsoft.com/office/word/2010/wordprocessingDrawing" xmlns:wp="http://schemas.openxmlformats.org/drawingml/2006/wordprocessingDrawing" xmlns:w10="urn:schemas-microsoft-com:office:word" xmlns:w="http://schemas.openxmlformats.org/wordprocessingml/2006/main" xmlns:w14="http://schemas.microsoft.com/office/word/2010/wordml" xmlns:w15="http://schemas.microsoft.com/office/word/2012/wordml" xmlns:w16cex="http://schemas.microsoft.com/office/word/2018/wordml/cex" xmlns:w16cid="http://schemas.microsoft.com/office/word/2016/wordml/cid" xmlns:w16="http://schemas.microsoft.com/office/word/2018/wordml" xmlns:w16sdtdh="http://schemas.microsoft.com/office/word/2020/wordml/sdtdatahash" xmlns:w16se="http://schemas.microsoft.com/office/word/2015/wordml/symex" xmlns:wpg="http://schemas.microsoft.com/office/word/2010/wordprocessingGroup" xmlns:wpi="http://schemas.microsoft.com/office/word/2010/wordprocessingInk" xmlns:wne="http://schemas.microsoft.com/office/word/2006/wordml" xmlns:wps="http://schemas.microsoft.com/office/word/2010/wordprocessingShape" mc:Ignorable="w14 w15 w16se w16cid w16 w16cex w16sdtdh wp14">
+<w:footnotes xmlns:wpc="http://schemas.microsoft.com/office/word/2010/wordprocessingCanvas" xmlns:cx="http://schemas.microsoft.com/office/drawing/2014/chartex" xmlns:cx1="http://schemas.microsoft.com/office/drawing/2015/9/8/chartex" xmlns:cx2="http://schemas.microsoft.com/office/drawing/2015/10/21/chartex" xmlns:cx3="http://schemas.microsoft.com/office/drawing/2016/5/9/chartex" xmlns:cx4="http://schemas.microsoft.com/office/drawing/2016/5/10/chartex" xmlns:cx5="http://schemas.microsoft.com/office/drawing/2016/5/11/chartex" xmlns:cx6="http://schemas.microsoft.com/office/drawing/2016/5/12/chartex" xmlns:cx7="http://schemas.microsoft.com/office/drawing/2016/5/13/chartex" xmlns:cx8="http://schemas.microsoft.com/office/drawing/2016/5/14/chartex" xmlns:mc="http://schemas.openxmlformats.org/markup-compatibility/2006" xmlns:aink="http://schemas.microsoft.com/office/drawing/2016/ink" xmlns:am3d="http://schemas.microsoft.com/office/drawing/2017/model3d" xmlns:o="urn:schemas-microsoft-com:office:office" xmlns:oel="http://schemas.microsoft.com/office/2019/extlst" xmlns:r="http://schemas.openxmlformats.org/officeDocument/2006/relationships" xmlns:m="http://schemas.openxmlformats.org/officeDocument/2006/math" xmlns:v="urn:schemas-microsoft-com:vml" xmlns:wp14="http://schemas.microsoft.com/office/word/2010/wordprocessingDrawing" xmlns:wp="http://schemas.openxmlformats.org/drawingml/2006/wordprocessingDrawing" xmlns:w10="urn:schemas-microsoft-com:office:word" xmlns:w="http://schemas.openxmlformats.org/wordprocessingml/2006/main" xmlns:w14="http://schemas.microsoft.com/office/word/2010/wordml" xmlns:w15="http://schemas.microsoft.com/office/word/2012/wordml" xmlns:w16cex="http://schemas.microsoft.com/office/word/2018/wordml/cex" xmlns:w16cid="http://schemas.microsoft.com/office/word/2016/wordml/cid" xmlns:w16="http://schemas.microsoft.com/office/word/2018/wordml" xmlns:w16du="http://schemas.microsoft.com/office/word/2023/wordml/word16du" xmlns:w16sdtdh="http://schemas.microsoft.com/office/word/2020/wordml/sdtdatahash" xmlns:w16se="http://schemas.microsoft.com/office/word/2015/wordml/symex" xmlns:wpg="http://schemas.microsoft.com/office/word/2010/wordprocessingGroup" xmlns:wpi="http://schemas.microsoft.com/office/word/2010/wordprocessingInk" xmlns:wne="http://schemas.microsoft.com/office/word/2006/wordml" xmlns:wps="http://schemas.microsoft.com/office/word/2010/wordprocessingShape" mc:Ignorable="w14 w15 w16se w16cid w16 w16cex w16sdtdh w16du wp14">
   <w:footnote w:type="separator" w:id="-1">
     <w:p>
       <w:r>
@@ -483,7 +632,7 @@
 </file>
 
 <file path=word/numbering.xml><?xml version="1.0" encoding="utf-8"?>
-<w:numbering xmlns:wpc="http://schemas.microsoft.com/office/word/2010/wordprocessingCanvas" xmlns:cx="http://schemas.microsoft.com/office/drawing/2014/chartex" xmlns:cx1="http://schemas.microsoft.com/office/drawing/2015/9/8/chartex" xmlns:cx2="http://schemas.microsoft.com/office/drawing/2015/10/21/chartex" xmlns:cx3="http://schemas.microsoft.com/office/drawing/2016/5/9/chartex" xmlns:cx4="http://schemas.microsoft.com/office/drawing/2016/5/10/chartex" xmlns:cx5="http://schemas.microsoft.com/office/drawing/2016/5/11/chartex" xmlns:cx6="http://schemas.microsoft.com/office/drawing/2016/5/12/chartex" xmlns:cx7="http://schemas.microsoft.com/office/drawing/2016/5/13/chartex" xmlns:cx8="http://schemas.microsoft.com/office/drawing/2016/5/14/chartex" xmlns:mc="http://schemas.openxmlformats.org/markup-compatibility/2006" xmlns:aink="http://schemas.microsoft.com/office/drawing/2016/ink" xmlns:am3d="http://schemas.microsoft.com/office/drawing/2017/model3d" xmlns:o="urn:schemas-microsoft-com:office:office" xmlns:oel="http://schemas.microsoft.com/office/2019/extlst" xmlns:r="http://schemas.openxmlformats.org/officeDocument/2006/relationships" xmlns:m="http://schemas.openxmlformats.org/officeDocument/2006/math" xmlns:v="urn:schemas-microsoft-com:vml" xmlns:wp14="http://schemas.microsoft.com/office/word/2010/wordprocessingDrawing" xmlns:wp="http://schemas.openxmlformats.org/drawingml/2006/wordprocessingDrawing" xmlns:w10="urn:schemas-microsoft-com:office:word" xmlns:w="http://schemas.openxmlformats.org/wordprocessingml/2006/main" xmlns:w14="http://schemas.microsoft.com/office/word/2010/wordml" xmlns:w15="http://schemas.microsoft.com/office/word/2012/wordml" xmlns:w16cex="http://schemas.microsoft.com/office/word/2018/wordml/cex" xmlns:w16cid="http://schemas.microsoft.com/office/word/2016/wordml/cid" xmlns:w16="http://schemas.microsoft.com/office/word/2018/wordml" xmlns:w16sdtdh="http://schemas.microsoft.com/office/word/2020/wordml/sdtdatahash" xmlns:w16se="http://schemas.microsoft.com/office/word/2015/wordml/symex" xmlns:wpg="http://schemas.microsoft.com/office/word/2010/wordprocessingGroup" xmlns:wpi="http://schemas.microsoft.com/office/word/2010/wordprocessingInk" xmlns:wne="http://schemas.microsoft.com/office/word/2006/wordml" xmlns:wps="http://schemas.microsoft.com/office/word/2010/wordprocessingShape" mc:Ignorable="w14 w15 w16se w16cid w16 w16cex w16sdtdh wp14">
+<w:numbering xmlns:wpc="http://schemas.microsoft.com/office/word/2010/wordprocessingCanvas" xmlns:cx="http://schemas.microsoft.com/office/drawing/2014/chartex" xmlns:cx1="http://schemas.microsoft.com/office/drawing/2015/9/8/chartex" xmlns:cx2="http://schemas.microsoft.com/office/drawing/2015/10/21/chartex" xmlns:cx3="http://schemas.microsoft.com/office/drawing/2016/5/9/chartex" xmlns:cx4="http://schemas.microsoft.com/office/drawing/2016/5/10/chartex" xmlns:cx5="http://schemas.microsoft.com/office/drawing/2016/5/11/chartex" xmlns:cx6="http://schemas.microsoft.com/office/drawing/2016/5/12/chartex" xmlns:cx7="http://schemas.microsoft.com/office/drawing/2016/5/13/chartex" xmlns:cx8="http://schemas.microsoft.com/office/drawing/2016/5/14/chartex" xmlns:mc="http://schemas.openxmlformats.org/markup-compatibility/2006" xmlns:aink="http://schemas.microsoft.com/office/drawing/2016/ink" xmlns:am3d="http://schemas.microsoft.com/office/drawing/2017/model3d" xmlns:o="urn:schemas-microsoft-com:office:office" xmlns:oel="http://schemas.microsoft.com/office/2019/extlst" xmlns:r="http://schemas.openxmlformats.org/officeDocument/2006/relationships" xmlns:m="http://schemas.openxmlformats.org/officeDocument/2006/math" xmlns:v="urn:schemas-microsoft-com:vml" xmlns:wp14="http://schemas.microsoft.com/office/word/2010/wordprocessingDrawing" xmlns:wp="http://schemas.openxmlformats.org/drawingml/2006/wordprocessingDrawing" xmlns:w10="urn:schemas-microsoft-com:office:word" xmlns:w="http://schemas.openxmlformats.org/wordprocessingml/2006/main" xmlns:w14="http://schemas.microsoft.com/office/word/2010/wordml" xmlns:w15="http://schemas.microsoft.com/office/word/2012/wordml" xmlns:w16cex="http://schemas.microsoft.com/office/word/2018/wordml/cex" xmlns:w16cid="http://schemas.microsoft.com/office/word/2016/wordml/cid" xmlns:w16="http://schemas.microsoft.com/office/word/2018/wordml" xmlns:w16du="http://schemas.microsoft.com/office/word/2023/wordml/word16du" xmlns:w16sdtdh="http://schemas.microsoft.com/office/word/2020/wordml/sdtdatahash" xmlns:w16se="http://schemas.microsoft.com/office/word/2015/wordml/symex" xmlns:wpg="http://schemas.microsoft.com/office/word/2010/wordprocessingGroup" xmlns:wpi="http://schemas.microsoft.com/office/word/2010/wordprocessingInk" xmlns:wne="http://schemas.microsoft.com/office/word/2006/wordml" xmlns:wps="http://schemas.microsoft.com/office/word/2010/wordprocessingShape" mc:Ignorable="w14 w15 w16se w16cid w16 w16cex w16sdtdh w16du wp14">
   <w:abstractNum w:abstractNumId="0" w15:restartNumberingAfterBreak="0">
     <w:nsid w:val="FFFFFF7C"/>
     <w:multiLevelType w:val="singleLevel"/>
@@ -810,7 +959,7 @@
 </file>
 
 <file path=word/styles.xml><?xml version="1.0" encoding="utf-8"?>
-<w:styles xmlns:mc="http://schemas.openxmlformats.org/markup-compatibility/2006" xmlns:r="http://schemas.openxmlformats.org/officeDocument/2006/relationships" xmlns:w="http://schemas.openxmlformats.org/wordprocessingml/2006/main" xmlns:w14="http://schemas.microsoft.com/office/word/2010/wordml" xmlns:w15="http://schemas.microsoft.com/office/word/2012/wordml" xmlns:w16cex="http://schemas.microsoft.com/office/word/2018/wordml/cex" xmlns:w16cid="http://schemas.microsoft.com/office/word/2016/wordml/cid" xmlns:w16="http://schemas.microsoft.com/office/word/2018/wordml" xmlns:w16sdtdh="http://schemas.microsoft.com/office/word/2020/wordml/sdtdatahash" xmlns:w16se="http://schemas.microsoft.com/office/word/2015/wordml/symex" mc:Ignorable="w14 w15 w16se w16cid w16 w16cex w16sdtdh">
+<w:styles xmlns:mc="http://schemas.openxmlformats.org/markup-compatibility/2006" xmlns:r="http://schemas.openxmlformats.org/officeDocument/2006/relationships" xmlns:w="http://schemas.openxmlformats.org/wordprocessingml/2006/main" xmlns:w14="http://schemas.microsoft.com/office/word/2010/wordml" xmlns:w15="http://schemas.microsoft.com/office/word/2012/wordml" xmlns:w16cex="http://schemas.microsoft.com/office/word/2018/wordml/cex" xmlns:w16cid="http://schemas.microsoft.com/office/word/2016/wordml/cid" xmlns:w16="http://schemas.microsoft.com/office/word/2018/wordml" xmlns:w16du="http://schemas.microsoft.com/office/word/2023/wordml/word16du" xmlns:w16sdtdh="http://schemas.microsoft.com/office/word/2020/wordml/sdtdatahash" xmlns:w16se="http://schemas.microsoft.com/office/word/2015/wordml/symex" mc:Ignorable="w14 w15 w16se w16cid w16 w16cex w16sdtdh w16du">
   <w:docDefaults>
     <w:rPrDefault>
       <w:rPr>
@@ -1383,8 +1532,9 @@
     <w:basedOn w:val="Normal"/>
     <w:link w:val="BodyTextChar"/>
     <w:qFormat/>
-    <w:pPr>
-      <w:spacing w:before="180" w:after="180"/>
+    <w:rsid w:val="00F1135C"/>
+    <w:pPr>
+      <w:ind w:firstLine="720"/>
     </w:pPr>
   </w:style>
   <w:style w:type="paragraph" w:customStyle="1" w:styleId="FirstParagraph">
@@ -1392,6 +1542,10 @@
     <w:basedOn w:val="BodyText"/>
     <w:next w:val="BodyText"/>
     <w:qFormat/>
+    <w:rsid w:val="00F1135C"/>
+    <w:pPr>
+      <w:ind w:firstLine="0"/>
+    </w:pPr>
   </w:style>
   <w:style w:type="paragraph" w:customStyle="1" w:styleId="Compact">
     <w:name w:val="Compact"/>
@@ -1638,7 +1792,10 @@
     <w:name w:val="Body Text Char"/>
     <w:basedOn w:val="DefaultParagraphFont"/>
     <w:link w:val="BodyText"/>
-    <w:rsid w:val="00CA66A9"/>
+    <w:rsid w:val="00F1135C"/>
+    <w:rPr>
+      <w:rFonts w:ascii="Times New Roman" w:hAnsi="Times New Roman"/>
+    </w:rPr>
   </w:style>
   <w:style w:type="paragraph" w:customStyle="1" w:styleId="SourceCode">
     <w:name w:val="Source Code"/>

</xml_diff>